<commit_message>
Preliminary final versions of Intro, Mine, Trade, Roadmap
</commit_message>
<xml_diff>
--- a/Introduction.docx
+++ b/Introduction.docx
@@ -11,7 +11,7 @@
         </w:numPr>
         <w:jc w:val="both"/>
         <w:rPr>
-          <w:rFonts w:ascii="Arial" w:eastAsia="Times New Roman" w:hAnsi="Arial" w:cs="Arial"/>
+          <w:rFonts w:eastAsia="Times New Roman" w:cstheme="minorHAnsi"/>
           <w:color w:val="000000"/>
           <w:sz w:val="24"/>
           <w:szCs w:val="18"/>
@@ -21,6 +21,7 @@
       <w:proofErr w:type="spellStart"/>
       <w:r>
         <w:rPr>
+          <w:rFonts w:cstheme="minorHAnsi"/>
           <w:b/>
           <w:sz w:val="32"/>
         </w:rPr>
@@ -33,7 +34,7 @@
         <w:pStyle w:val="Listenabsatz"/>
         <w:jc w:val="both"/>
         <w:rPr>
-          <w:rFonts w:ascii="Arial" w:eastAsia="Times New Roman" w:hAnsi="Arial" w:cs="Arial"/>
+          <w:rFonts w:eastAsia="Times New Roman" w:cstheme="minorHAnsi"/>
           <w:color w:val="000000"/>
           <w:sz w:val="24"/>
           <w:szCs w:val="18"/>
@@ -48,16 +49,16 @@
         <w:ind w:left="360"/>
         <w:jc w:val="both"/>
         <w:rPr>
-          <w:rFonts w:ascii="Arial" w:eastAsia="Times New Roman" w:hAnsi="Arial" w:cs="Arial"/>
-          <w:color w:val="000000"/>
-          <w:sz w:val="24"/>
-          <w:szCs w:val="18"/>
-          <w:lang w:val="en-AU" w:eastAsia="de-DE"/>
-        </w:rPr>
-      </w:pPr>
-      <w:r>
-        <w:rPr>
-          <w:rFonts w:ascii="Arial" w:eastAsia="Times New Roman" w:hAnsi="Arial" w:cs="Arial"/>
+          <w:rFonts w:eastAsia="Times New Roman" w:cstheme="minorHAnsi"/>
+          <w:color w:val="000000"/>
+          <w:sz w:val="24"/>
+          <w:szCs w:val="18"/>
+          <w:lang w:val="en-AU" w:eastAsia="de-DE"/>
+        </w:rPr>
+      </w:pPr>
+      <w:r>
+        <w:rPr>
+          <w:rFonts w:eastAsia="Times New Roman" w:cstheme="minorHAnsi"/>
           <w:color w:val="000000"/>
           <w:sz w:val="24"/>
           <w:szCs w:val="18"/>
@@ -67,7 +68,7 @@
       </w:r>
       <w:r>
         <w:rPr>
-          <w:rFonts w:ascii="Arial" w:eastAsia="Times New Roman" w:hAnsi="Arial" w:cs="Arial"/>
+          <w:rFonts w:eastAsia="Times New Roman" w:cstheme="minorHAnsi"/>
           <w:color w:val="000000"/>
           <w:sz w:val="24"/>
           <w:szCs w:val="18"/>
@@ -77,7 +78,7 @@
       </w:r>
       <w:r>
         <w:rPr>
-          <w:rFonts w:ascii="Arial" w:eastAsia="Times New Roman" w:hAnsi="Arial" w:cs="Arial"/>
+          <w:rFonts w:eastAsia="Times New Roman" w:cstheme="minorHAnsi"/>
           <w:color w:val="000000"/>
           <w:sz w:val="24"/>
           <w:szCs w:val="18"/>
@@ -88,7 +89,7 @@
       <w:proofErr w:type="gramStart"/>
       <w:r>
         <w:rPr>
-          <w:rFonts w:ascii="Arial" w:eastAsia="Times New Roman" w:hAnsi="Arial" w:cs="Arial"/>
+          <w:rFonts w:eastAsia="Times New Roman" w:cstheme="minorHAnsi"/>
           <w:color w:val="000000"/>
           <w:sz w:val="24"/>
           <w:szCs w:val="18"/>
@@ -99,7 +100,7 @@
       <w:proofErr w:type="gramEnd"/>
       <w:r>
         <w:rPr>
-          <w:rFonts w:ascii="Arial" w:eastAsia="Times New Roman" w:hAnsi="Arial" w:cs="Arial"/>
+          <w:rFonts w:eastAsia="Times New Roman" w:cstheme="minorHAnsi"/>
           <w:color w:val="000000"/>
           <w:sz w:val="24"/>
           <w:szCs w:val="18"/>
@@ -109,7 +110,7 @@
       </w:r>
       <w:r>
         <w:rPr>
-          <w:rFonts w:ascii="Arial" w:eastAsia="Times New Roman" w:hAnsi="Arial" w:cs="Arial"/>
+          <w:rFonts w:eastAsia="Times New Roman" w:cstheme="minorHAnsi"/>
           <w:color w:val="000000"/>
           <w:sz w:val="24"/>
           <w:szCs w:val="18"/>
@@ -119,7 +120,7 @@
       </w:r>
       <w:r>
         <w:rPr>
-          <w:rFonts w:ascii="Arial" w:eastAsia="Times New Roman" w:hAnsi="Arial" w:cs="Arial"/>
+          <w:rFonts w:eastAsia="Times New Roman" w:cstheme="minorHAnsi"/>
           <w:color w:val="000000"/>
           <w:sz w:val="24"/>
           <w:szCs w:val="18"/>
@@ -129,7 +130,7 @@
       </w:r>
       <w:r>
         <w:rPr>
-          <w:rFonts w:ascii="Arial" w:eastAsia="Times New Roman" w:hAnsi="Arial" w:cs="Arial"/>
+          <w:rFonts w:eastAsia="Times New Roman" w:cstheme="minorHAnsi"/>
           <w:color w:val="000000"/>
           <w:sz w:val="24"/>
           <w:szCs w:val="18"/>
@@ -145,16 +146,16 @@
         <w:ind w:left="360"/>
         <w:jc w:val="both"/>
         <w:rPr>
-          <w:rFonts w:ascii="Arial" w:eastAsia="Times New Roman" w:hAnsi="Arial" w:cs="Arial"/>
-          <w:color w:val="000000"/>
-          <w:sz w:val="24"/>
-          <w:szCs w:val="18"/>
-          <w:lang w:val="en-AU" w:eastAsia="de-DE"/>
-        </w:rPr>
-      </w:pPr>
-      <w:r>
-        <w:rPr>
-          <w:rFonts w:ascii="Arial" w:eastAsia="Times New Roman" w:hAnsi="Arial" w:cs="Arial"/>
+          <w:rFonts w:eastAsia="Times New Roman" w:cstheme="minorHAnsi"/>
+          <w:color w:val="000000"/>
+          <w:sz w:val="24"/>
+          <w:szCs w:val="18"/>
+          <w:lang w:val="en-AU" w:eastAsia="de-DE"/>
+        </w:rPr>
+      </w:pPr>
+      <w:r>
+        <w:rPr>
+          <w:rFonts w:eastAsia="Times New Roman" w:cstheme="minorHAnsi"/>
           <w:color w:val="000000"/>
           <w:sz w:val="24"/>
           <w:szCs w:val="18"/>
@@ -164,7 +165,7 @@
       </w:r>
       <w:r>
         <w:rPr>
-          <w:rFonts w:ascii="Arial" w:eastAsia="Times New Roman" w:hAnsi="Arial" w:cs="Arial"/>
+          <w:rFonts w:eastAsia="Times New Roman" w:cstheme="minorHAnsi"/>
           <w:color w:val="000000"/>
           <w:sz w:val="24"/>
           <w:szCs w:val="18"/>
@@ -180,16 +181,16 @@
         <w:ind w:left="360"/>
         <w:jc w:val="both"/>
         <w:rPr>
-          <w:rFonts w:ascii="Arial" w:eastAsia="Times New Roman" w:hAnsi="Arial" w:cs="Arial"/>
-          <w:color w:val="000000"/>
-          <w:sz w:val="24"/>
-          <w:szCs w:val="18"/>
-          <w:lang w:val="en-AU" w:eastAsia="de-DE"/>
-        </w:rPr>
-      </w:pPr>
-      <w:r>
-        <w:rPr>
-          <w:rFonts w:ascii="Arial" w:eastAsia="Times New Roman" w:hAnsi="Arial" w:cs="Arial"/>
+          <w:rFonts w:eastAsia="Times New Roman" w:cstheme="minorHAnsi"/>
+          <w:color w:val="000000"/>
+          <w:sz w:val="24"/>
+          <w:szCs w:val="18"/>
+          <w:lang w:val="en-AU" w:eastAsia="de-DE"/>
+        </w:rPr>
+      </w:pPr>
+      <w:r>
+        <w:rPr>
+          <w:rFonts w:eastAsia="Times New Roman" w:cstheme="minorHAnsi"/>
           <w:color w:val="000000"/>
           <w:sz w:val="24"/>
           <w:szCs w:val="18"/>
@@ -199,7 +200,7 @@
       </w:r>
       <w:r>
         <w:rPr>
-          <w:rFonts w:ascii="Arial" w:eastAsia="Times New Roman" w:hAnsi="Arial" w:cs="Arial"/>
+          <w:rFonts w:eastAsia="Times New Roman" w:cstheme="minorHAnsi"/>
           <w:color w:val="000000"/>
           <w:sz w:val="24"/>
           <w:szCs w:val="18"/>
@@ -209,7 +210,7 @@
       </w:r>
       <w:r>
         <w:rPr>
-          <w:rFonts w:ascii="Arial" w:eastAsia="Times New Roman" w:hAnsi="Arial" w:cs="Arial"/>
+          <w:rFonts w:eastAsia="Times New Roman" w:cstheme="minorHAnsi"/>
           <w:color w:val="000000"/>
           <w:sz w:val="24"/>
           <w:szCs w:val="18"/>
@@ -220,7 +221,7 @@
       <w:proofErr w:type="spellStart"/>
       <w:r>
         <w:rPr>
-          <w:rFonts w:ascii="Arial" w:eastAsia="Times New Roman" w:hAnsi="Arial" w:cs="Arial"/>
+          <w:rFonts w:eastAsia="Times New Roman" w:cstheme="minorHAnsi"/>
           <w:color w:val="000000"/>
           <w:sz w:val="24"/>
           <w:szCs w:val="18"/>
@@ -231,7 +232,7 @@
       <w:proofErr w:type="spellEnd"/>
       <w:r>
         <w:rPr>
-          <w:rFonts w:ascii="Arial" w:eastAsia="Times New Roman" w:hAnsi="Arial" w:cs="Arial"/>
+          <w:rFonts w:eastAsia="Times New Roman" w:cstheme="minorHAnsi"/>
           <w:color w:val="000000"/>
           <w:sz w:val="24"/>
           <w:szCs w:val="18"/>
@@ -241,7 +242,7 @@
       </w:r>
       <w:r>
         <w:rPr>
-          <w:rFonts w:ascii="Arial" w:eastAsia="Times New Roman" w:hAnsi="Arial" w:cs="Arial"/>
+          <w:rFonts w:eastAsia="Times New Roman" w:cstheme="minorHAnsi"/>
           <w:color w:val="000000"/>
           <w:sz w:val="24"/>
           <w:szCs w:val="18"/>
@@ -251,7 +252,7 @@
       </w:r>
       <w:r>
         <w:rPr>
-          <w:rFonts w:ascii="Arial" w:eastAsia="Times New Roman" w:hAnsi="Arial" w:cs="Arial"/>
+          <w:rFonts w:eastAsia="Times New Roman" w:cstheme="minorHAnsi"/>
           <w:color w:val="000000"/>
           <w:sz w:val="24"/>
           <w:szCs w:val="18"/>
@@ -267,7 +268,7 @@
         <w:ind w:left="360"/>
         <w:jc w:val="both"/>
         <w:rPr>
-          <w:rFonts w:ascii="Arial" w:eastAsia="Times New Roman" w:hAnsi="Arial" w:cs="Arial"/>
+          <w:rFonts w:eastAsia="Times New Roman" w:cstheme="minorHAnsi"/>
           <w:color w:val="000000"/>
           <w:sz w:val="24"/>
           <w:szCs w:val="18"/>
@@ -282,16 +283,16 @@
         <w:ind w:left="360"/>
         <w:jc w:val="both"/>
         <w:rPr>
-          <w:rFonts w:ascii="Arial" w:eastAsia="Times New Roman" w:hAnsi="Arial" w:cs="Arial"/>
-          <w:color w:val="000000"/>
-          <w:sz w:val="24"/>
-          <w:szCs w:val="18"/>
-          <w:lang w:val="en-AU" w:eastAsia="de-DE"/>
-        </w:rPr>
-      </w:pPr>
-      <w:r>
-        <w:rPr>
-          <w:rFonts w:ascii="Arial" w:eastAsia="Times New Roman" w:hAnsi="Arial" w:cs="Arial"/>
+          <w:rFonts w:eastAsia="Times New Roman" w:cstheme="minorHAnsi"/>
+          <w:color w:val="000000"/>
+          <w:sz w:val="24"/>
+          <w:szCs w:val="18"/>
+          <w:lang w:val="en-AU" w:eastAsia="de-DE"/>
+        </w:rPr>
+      </w:pPr>
+      <w:r>
+        <w:rPr>
+          <w:rFonts w:eastAsia="Times New Roman" w:cstheme="minorHAnsi"/>
           <w:color w:val="000000"/>
           <w:sz w:val="24"/>
           <w:szCs w:val="18"/>
@@ -307,7 +308,7 @@
         <w:ind w:left="360"/>
         <w:jc w:val="both"/>
         <w:rPr>
-          <w:rFonts w:ascii="Arial" w:eastAsia="Times New Roman" w:hAnsi="Arial" w:cs="Arial"/>
+          <w:rFonts w:eastAsia="Times New Roman" w:cstheme="minorHAnsi"/>
           <w:color w:val="000000"/>
           <w:sz w:val="24"/>
           <w:szCs w:val="18"/>
@@ -322,16 +323,16 @@
         <w:ind w:left="360"/>
         <w:jc w:val="both"/>
         <w:rPr>
-          <w:rFonts w:ascii="Arial" w:eastAsia="Times New Roman" w:hAnsi="Arial" w:cs="Arial"/>
-          <w:color w:val="000000"/>
-          <w:sz w:val="24"/>
-          <w:szCs w:val="18"/>
-          <w:lang w:val="en-AU" w:eastAsia="de-DE"/>
-        </w:rPr>
-      </w:pPr>
-      <w:r>
-        <w:rPr>
-          <w:rFonts w:ascii="Arial" w:eastAsia="Times New Roman" w:hAnsi="Arial" w:cs="Arial"/>
+          <w:rFonts w:eastAsia="Times New Roman" w:cstheme="minorHAnsi"/>
+          <w:color w:val="000000"/>
+          <w:sz w:val="24"/>
+          <w:szCs w:val="18"/>
+          <w:lang w:val="en-AU" w:eastAsia="de-DE"/>
+        </w:rPr>
+      </w:pPr>
+      <w:r>
+        <w:rPr>
+          <w:rFonts w:eastAsia="Times New Roman" w:cstheme="minorHAnsi"/>
           <w:color w:val="000000"/>
           <w:sz w:val="24"/>
           <w:szCs w:val="18"/>
@@ -342,7 +343,7 @@
       <w:proofErr w:type="gramStart"/>
       <w:r>
         <w:rPr>
-          <w:rFonts w:ascii="Arial" w:eastAsia="Times New Roman" w:hAnsi="Arial" w:cs="Arial"/>
+          <w:rFonts w:eastAsia="Times New Roman" w:cstheme="minorHAnsi"/>
           <w:color w:val="000000"/>
           <w:sz w:val="24"/>
           <w:szCs w:val="18"/>
@@ -353,13 +354,25 @@
       <w:proofErr w:type="gramEnd"/>
       <w:r>
         <w:rPr>
-          <w:rFonts w:ascii="Arial" w:eastAsia="Times New Roman" w:hAnsi="Arial" w:cs="Arial"/>
-          <w:color w:val="000000"/>
-          <w:sz w:val="24"/>
-          <w:szCs w:val="18"/>
-          <w:lang w:val="en-AU" w:eastAsia="de-DE"/>
-        </w:rPr>
-        <w:t xml:space="preserve"> integrated multi-altcoin-mining platform being based on a $ 15m ICO.</w:t>
+          <w:rFonts w:eastAsia="Times New Roman" w:cstheme="minorHAnsi"/>
+          <w:color w:val="000000"/>
+          <w:sz w:val="24"/>
+          <w:szCs w:val="18"/>
+          <w:lang w:val="en-AU" w:eastAsia="de-DE"/>
+        </w:rPr>
+        <w:t xml:space="preserve"> integrated multi-altcoin-mining platform being ba</w:t>
+      </w:r>
+      <w:bookmarkStart w:id="0" w:name="_GoBack"/>
+      <w:bookmarkEnd w:id="0"/>
+      <w:r>
+        <w:rPr>
+          <w:rFonts w:eastAsia="Times New Roman" w:cstheme="minorHAnsi"/>
+          <w:color w:val="000000"/>
+          <w:sz w:val="24"/>
+          <w:szCs w:val="18"/>
+          <w:lang w:val="en-AU" w:eastAsia="de-DE"/>
+        </w:rPr>
+        <w:t>sed on a $ 15m ICO.</w:t>
       </w:r>
     </w:p>
     <w:p>
@@ -369,16 +382,16 @@
         <w:ind w:left="360"/>
         <w:jc w:val="both"/>
         <w:rPr>
-          <w:rFonts w:ascii="Arial" w:eastAsia="Times New Roman" w:hAnsi="Arial" w:cs="Arial"/>
-          <w:color w:val="000000"/>
-          <w:sz w:val="24"/>
-          <w:szCs w:val="18"/>
-          <w:lang w:val="en-AU" w:eastAsia="de-DE"/>
-        </w:rPr>
-      </w:pPr>
-      <w:r>
-        <w:rPr>
-          <w:rFonts w:ascii="Arial" w:eastAsia="Times New Roman" w:hAnsi="Arial" w:cs="Arial"/>
+          <w:rFonts w:eastAsia="Times New Roman" w:cstheme="minorHAnsi"/>
+          <w:color w:val="000000"/>
+          <w:sz w:val="24"/>
+          <w:szCs w:val="18"/>
+          <w:lang w:val="en-AU" w:eastAsia="de-DE"/>
+        </w:rPr>
+      </w:pPr>
+      <w:r>
+        <w:rPr>
+          <w:rFonts w:eastAsia="Times New Roman" w:cstheme="minorHAnsi"/>
           <w:color w:val="000000"/>
           <w:sz w:val="24"/>
           <w:szCs w:val="18"/>
@@ -389,7 +402,7 @@
       <w:proofErr w:type="spellStart"/>
       <w:r>
         <w:rPr>
-          <w:rFonts w:ascii="Arial" w:eastAsia="Times New Roman" w:hAnsi="Arial" w:cs="Arial"/>
+          <w:rFonts w:eastAsia="Times New Roman" w:cstheme="minorHAnsi"/>
           <w:color w:val="000000"/>
           <w:sz w:val="24"/>
           <w:szCs w:val="18"/>
@@ -400,7 +413,7 @@
       <w:proofErr w:type="spellEnd"/>
       <w:r>
         <w:rPr>
-          <w:rFonts w:ascii="Arial" w:eastAsia="Times New Roman" w:hAnsi="Arial" w:cs="Arial"/>
+          <w:rFonts w:eastAsia="Times New Roman" w:cstheme="minorHAnsi"/>
           <w:color w:val="000000"/>
           <w:sz w:val="24"/>
           <w:szCs w:val="18"/>
@@ -410,7 +423,7 @@
       </w:r>
       <w:r>
         <w:rPr>
-          <w:rFonts w:ascii="Arial" w:eastAsia="Times New Roman" w:hAnsi="Arial" w:cs="Arial"/>
+          <w:rFonts w:eastAsia="Times New Roman" w:cstheme="minorHAnsi"/>
           <w:color w:val="000000"/>
           <w:sz w:val="24"/>
           <w:szCs w:val="18"/>
@@ -420,7 +433,7 @@
       </w:r>
       <w:r>
         <w:rPr>
-          <w:rFonts w:ascii="Arial" w:eastAsia="Times New Roman" w:hAnsi="Arial" w:cs="Arial"/>
+          <w:rFonts w:eastAsia="Times New Roman" w:cstheme="minorHAnsi"/>
           <w:color w:val="000000"/>
           <w:sz w:val="24"/>
           <w:szCs w:val="18"/>
@@ -430,7 +443,7 @@
       </w:r>
       <w:r>
         <w:rPr>
-          <w:rFonts w:ascii="Arial" w:eastAsia="Times New Roman" w:hAnsi="Arial" w:cs="Arial"/>
+          <w:rFonts w:eastAsia="Times New Roman" w:cstheme="minorHAnsi"/>
           <w:color w:val="000000"/>
           <w:sz w:val="24"/>
           <w:szCs w:val="18"/>
@@ -440,7 +453,7 @@
       </w:r>
       <w:r>
         <w:rPr>
-          <w:rFonts w:ascii="Arial" w:eastAsia="Times New Roman" w:hAnsi="Arial" w:cs="Arial"/>
+          <w:rFonts w:eastAsia="Times New Roman" w:cstheme="minorHAnsi"/>
           <w:color w:val="000000"/>
           <w:sz w:val="24"/>
           <w:szCs w:val="18"/>
@@ -450,7 +463,7 @@
       </w:r>
       <w:r>
         <w:rPr>
-          <w:rFonts w:ascii="Arial" w:eastAsia="Times New Roman" w:hAnsi="Arial" w:cs="Arial"/>
+          <w:rFonts w:eastAsia="Times New Roman" w:cstheme="minorHAnsi"/>
           <w:color w:val="000000"/>
           <w:sz w:val="24"/>
           <w:szCs w:val="18"/>
@@ -460,7 +473,7 @@
       </w:r>
       <w:r>
         <w:rPr>
-          <w:rFonts w:ascii="Arial" w:eastAsia="Times New Roman" w:hAnsi="Arial" w:cs="Arial"/>
+          <w:rFonts w:eastAsia="Times New Roman" w:cstheme="minorHAnsi"/>
           <w:color w:val="000000"/>
           <w:sz w:val="24"/>
           <w:szCs w:val="18"/>
@@ -470,7 +483,7 @@
       </w:r>
       <w:r>
         <w:rPr>
-          <w:rFonts w:ascii="Arial" w:eastAsia="Times New Roman" w:hAnsi="Arial" w:cs="Arial"/>
+          <w:rFonts w:eastAsia="Times New Roman" w:cstheme="minorHAnsi"/>
           <w:color w:val="000000"/>
           <w:sz w:val="24"/>
           <w:szCs w:val="18"/>
@@ -480,7 +493,7 @@
       </w:r>
       <w:r>
         <w:rPr>
-          <w:rFonts w:ascii="Arial" w:eastAsia="Times New Roman" w:hAnsi="Arial" w:cs="Arial"/>
+          <w:rFonts w:eastAsia="Times New Roman" w:cstheme="minorHAnsi"/>
           <w:color w:val="000000"/>
           <w:sz w:val="24"/>
           <w:szCs w:val="18"/>
@@ -490,7 +503,7 @@
       </w:r>
       <w:r>
         <w:rPr>
-          <w:rFonts w:ascii="Arial" w:eastAsia="Times New Roman" w:hAnsi="Arial" w:cs="Arial"/>
+          <w:rFonts w:eastAsia="Times New Roman" w:cstheme="minorHAnsi"/>
           <w:color w:val="000000"/>
           <w:sz w:val="24"/>
           <w:szCs w:val="18"/>
@@ -500,7 +513,7 @@
       </w:r>
       <w:r>
         <w:rPr>
-          <w:rFonts w:ascii="Arial" w:eastAsia="Times New Roman" w:hAnsi="Arial" w:cs="Arial"/>
+          <w:rFonts w:eastAsia="Times New Roman" w:cstheme="minorHAnsi"/>
           <w:color w:val="000000"/>
           <w:sz w:val="24"/>
           <w:szCs w:val="18"/>
@@ -511,7 +524,7 @@
       <w:proofErr w:type="spellStart"/>
       <w:r>
         <w:rPr>
-          <w:rFonts w:ascii="Arial" w:eastAsia="Times New Roman" w:hAnsi="Arial" w:cs="Arial"/>
+          <w:rFonts w:eastAsia="Times New Roman" w:cstheme="minorHAnsi"/>
           <w:color w:val="000000"/>
           <w:sz w:val="24"/>
           <w:szCs w:val="18"/>
@@ -522,7 +535,7 @@
       <w:proofErr w:type="spellEnd"/>
       <w:r>
         <w:rPr>
-          <w:rFonts w:ascii="Arial" w:eastAsia="Times New Roman" w:hAnsi="Arial" w:cs="Arial"/>
+          <w:rFonts w:eastAsia="Times New Roman" w:cstheme="minorHAnsi"/>
           <w:color w:val="000000"/>
           <w:sz w:val="24"/>
           <w:szCs w:val="18"/>
@@ -532,7 +545,7 @@
       </w:r>
       <w:r>
         <w:rPr>
-          <w:rFonts w:ascii="Arial" w:eastAsia="Times New Roman" w:hAnsi="Arial" w:cs="Arial"/>
+          <w:rFonts w:eastAsia="Times New Roman" w:cstheme="minorHAnsi"/>
           <w:color w:val="000000"/>
           <w:sz w:val="24"/>
           <w:szCs w:val="18"/>
@@ -542,7 +555,7 @@
       </w:r>
       <w:r>
         <w:rPr>
-          <w:rFonts w:ascii="Arial" w:eastAsia="Times New Roman" w:hAnsi="Arial" w:cs="Arial"/>
+          <w:rFonts w:eastAsia="Times New Roman" w:cstheme="minorHAnsi"/>
           <w:color w:val="000000"/>
           <w:sz w:val="24"/>
           <w:szCs w:val="18"/>
@@ -552,7 +565,7 @@
       </w:r>
       <w:r>
         <w:rPr>
-          <w:rFonts w:ascii="Arial" w:eastAsia="Times New Roman" w:hAnsi="Arial" w:cs="Arial"/>
+          <w:rFonts w:eastAsia="Times New Roman" w:cstheme="minorHAnsi"/>
           <w:color w:val="000000"/>
           <w:sz w:val="24"/>
           <w:szCs w:val="18"/>
@@ -562,7 +575,7 @@
       </w:r>
       <w:r>
         <w:rPr>
-          <w:rFonts w:ascii="Arial" w:eastAsia="Times New Roman" w:hAnsi="Arial" w:cs="Arial"/>
+          <w:rFonts w:eastAsia="Times New Roman" w:cstheme="minorHAnsi"/>
           <w:i/>
           <w:color w:val="000000"/>
           <w:sz w:val="24"/>
@@ -573,7 +586,7 @@
       </w:r>
       <w:r>
         <w:rPr>
-          <w:rFonts w:ascii="Arial" w:eastAsia="Times New Roman" w:hAnsi="Arial" w:cs="Arial"/>
+          <w:rFonts w:eastAsia="Times New Roman" w:cstheme="minorHAnsi"/>
           <w:color w:val="000000"/>
           <w:sz w:val="24"/>
           <w:szCs w:val="18"/>
@@ -583,7 +596,7 @@
       </w:r>
       <w:r>
         <w:rPr>
-          <w:rFonts w:ascii="Arial" w:eastAsia="Times New Roman" w:hAnsi="Arial" w:cs="Arial"/>
+          <w:rFonts w:eastAsia="Times New Roman" w:cstheme="minorHAnsi"/>
           <w:color w:val="000000"/>
           <w:sz w:val="24"/>
           <w:szCs w:val="18"/>
@@ -594,7 +607,7 @@
       <w:proofErr w:type="spellStart"/>
       <w:r>
         <w:rPr>
-          <w:rFonts w:ascii="Arial" w:eastAsia="Times New Roman" w:hAnsi="Arial" w:cs="Arial"/>
+          <w:rFonts w:eastAsia="Times New Roman" w:cstheme="minorHAnsi"/>
           <w:color w:val="000000"/>
           <w:sz w:val="24"/>
           <w:szCs w:val="18"/>
@@ -605,7 +618,7 @@
       <w:proofErr w:type="spellEnd"/>
       <w:r>
         <w:rPr>
-          <w:rFonts w:ascii="Arial" w:eastAsia="Times New Roman" w:hAnsi="Arial" w:cs="Arial"/>
+          <w:rFonts w:eastAsia="Times New Roman" w:cstheme="minorHAnsi"/>
           <w:color w:val="000000"/>
           <w:sz w:val="24"/>
           <w:szCs w:val="18"/>
@@ -621,16 +634,16 @@
         <w:ind w:left="360"/>
         <w:jc w:val="both"/>
         <w:rPr>
-          <w:rFonts w:ascii="Arial" w:eastAsia="Times New Roman" w:hAnsi="Arial" w:cs="Arial"/>
-          <w:color w:val="000000"/>
-          <w:sz w:val="24"/>
-          <w:szCs w:val="18"/>
-          <w:lang w:val="en-AU" w:eastAsia="de-DE"/>
-        </w:rPr>
-      </w:pPr>
-      <w:r>
-        <w:rPr>
-          <w:rFonts w:ascii="Arial" w:eastAsia="Times New Roman" w:hAnsi="Arial" w:cs="Arial"/>
+          <w:rFonts w:eastAsia="Times New Roman" w:cstheme="minorHAnsi"/>
+          <w:color w:val="000000"/>
+          <w:sz w:val="24"/>
+          <w:szCs w:val="18"/>
+          <w:lang w:val="en-AU" w:eastAsia="de-DE"/>
+        </w:rPr>
+      </w:pPr>
+      <w:r>
+        <w:rPr>
+          <w:rFonts w:eastAsia="Times New Roman" w:cstheme="minorHAnsi"/>
           <w:color w:val="000000"/>
           <w:sz w:val="24"/>
           <w:szCs w:val="18"/>
@@ -650,16 +663,16 @@
         <w:spacing w:after="0" w:line="240" w:lineRule="auto"/>
         <w:jc w:val="both"/>
         <w:rPr>
-          <w:rFonts w:ascii="Arial" w:eastAsia="Times New Roman" w:hAnsi="Arial" w:cs="Arial"/>
-          <w:color w:val="000000"/>
-          <w:sz w:val="24"/>
-          <w:szCs w:val="18"/>
-          <w:lang w:val="en-AU" w:eastAsia="de-DE"/>
-        </w:rPr>
-      </w:pPr>
-      <w:r>
-        <w:rPr>
-          <w:rFonts w:ascii="Arial" w:eastAsia="Times New Roman" w:hAnsi="Arial" w:cs="Arial"/>
+          <w:rFonts w:eastAsia="Times New Roman" w:cstheme="minorHAnsi"/>
+          <w:color w:val="000000"/>
+          <w:sz w:val="24"/>
+          <w:szCs w:val="18"/>
+          <w:lang w:val="en-AU" w:eastAsia="de-DE"/>
+        </w:rPr>
+      </w:pPr>
+      <w:r>
+        <w:rPr>
+          <w:rFonts w:eastAsia="Times New Roman" w:cstheme="minorHAnsi"/>
           <w:color w:val="000000"/>
           <w:sz w:val="24"/>
           <w:szCs w:val="18"/>
@@ -679,16 +692,16 @@
         <w:spacing w:after="0" w:line="240" w:lineRule="auto"/>
         <w:jc w:val="both"/>
         <w:rPr>
-          <w:rFonts w:ascii="Arial" w:eastAsia="Times New Roman" w:hAnsi="Arial" w:cs="Arial"/>
-          <w:color w:val="000000"/>
-          <w:sz w:val="24"/>
-          <w:szCs w:val="18"/>
-          <w:lang w:val="en-AU" w:eastAsia="de-DE"/>
-        </w:rPr>
-      </w:pPr>
-      <w:r>
-        <w:rPr>
-          <w:rFonts w:ascii="Arial" w:eastAsia="Times New Roman" w:hAnsi="Arial" w:cs="Arial"/>
+          <w:rFonts w:eastAsia="Times New Roman" w:cstheme="minorHAnsi"/>
+          <w:color w:val="000000"/>
+          <w:sz w:val="24"/>
+          <w:szCs w:val="18"/>
+          <w:lang w:val="en-AU" w:eastAsia="de-DE"/>
+        </w:rPr>
+      </w:pPr>
+      <w:r>
+        <w:rPr>
+          <w:rFonts w:eastAsia="Times New Roman" w:cstheme="minorHAnsi"/>
           <w:color w:val="000000"/>
           <w:sz w:val="24"/>
           <w:szCs w:val="18"/>
@@ -708,16 +721,16 @@
         <w:spacing w:after="0" w:line="240" w:lineRule="auto"/>
         <w:jc w:val="both"/>
         <w:rPr>
-          <w:rFonts w:ascii="Arial" w:eastAsia="Times New Roman" w:hAnsi="Arial" w:cs="Arial"/>
-          <w:color w:val="000000"/>
-          <w:sz w:val="24"/>
-          <w:szCs w:val="18"/>
-          <w:lang w:val="en-AU" w:eastAsia="de-DE"/>
-        </w:rPr>
-      </w:pPr>
-      <w:r>
-        <w:rPr>
-          <w:rFonts w:ascii="Arial" w:eastAsia="Times New Roman" w:hAnsi="Arial" w:cs="Arial"/>
+          <w:rFonts w:eastAsia="Times New Roman" w:cstheme="minorHAnsi"/>
+          <w:color w:val="000000"/>
+          <w:sz w:val="24"/>
+          <w:szCs w:val="18"/>
+          <w:lang w:val="en-AU" w:eastAsia="de-DE"/>
+        </w:rPr>
+      </w:pPr>
+      <w:r>
+        <w:rPr>
+          <w:rFonts w:eastAsia="Times New Roman" w:cstheme="minorHAnsi"/>
           <w:color w:val="000000"/>
           <w:sz w:val="24"/>
           <w:szCs w:val="18"/>
@@ -737,16 +750,16 @@
         <w:spacing w:after="0" w:line="240" w:lineRule="auto"/>
         <w:jc w:val="both"/>
         <w:rPr>
-          <w:rFonts w:ascii="Arial" w:eastAsia="Times New Roman" w:hAnsi="Arial" w:cs="Arial"/>
-          <w:color w:val="000000"/>
-          <w:sz w:val="24"/>
-          <w:szCs w:val="18"/>
-          <w:lang w:val="en-AU" w:eastAsia="de-DE"/>
-        </w:rPr>
-      </w:pPr>
-      <w:r>
-        <w:rPr>
-          <w:rFonts w:ascii="Arial" w:eastAsia="Times New Roman" w:hAnsi="Arial" w:cs="Arial"/>
+          <w:rFonts w:eastAsia="Times New Roman" w:cstheme="minorHAnsi"/>
+          <w:color w:val="000000"/>
+          <w:sz w:val="24"/>
+          <w:szCs w:val="18"/>
+          <w:lang w:val="en-AU" w:eastAsia="de-DE"/>
+        </w:rPr>
+      </w:pPr>
+      <w:r>
+        <w:rPr>
+          <w:rFonts w:eastAsia="Times New Roman" w:cstheme="minorHAnsi"/>
           <w:color w:val="000000"/>
           <w:sz w:val="24"/>
           <w:szCs w:val="18"/>
@@ -762,16 +775,16 @@
         <w:ind w:left="360"/>
         <w:jc w:val="both"/>
         <w:rPr>
-          <w:rFonts w:ascii="Arial" w:eastAsia="Times New Roman" w:hAnsi="Arial" w:cs="Arial"/>
-          <w:color w:val="000000"/>
-          <w:sz w:val="24"/>
-          <w:szCs w:val="18"/>
-          <w:lang w:val="en-AU" w:eastAsia="de-DE"/>
-        </w:rPr>
-      </w:pPr>
-      <w:r>
-        <w:rPr>
-          <w:rFonts w:ascii="Arial" w:eastAsia="Times New Roman" w:hAnsi="Arial" w:cs="Arial"/>
+          <w:rFonts w:eastAsia="Times New Roman" w:cstheme="minorHAnsi"/>
+          <w:color w:val="000000"/>
+          <w:sz w:val="24"/>
+          <w:szCs w:val="18"/>
+          <w:lang w:val="en-AU" w:eastAsia="de-DE"/>
+        </w:rPr>
+      </w:pPr>
+      <w:r>
+        <w:rPr>
+          <w:rFonts w:eastAsia="Times New Roman" w:cstheme="minorHAnsi"/>
           <w:color w:val="000000"/>
           <w:sz w:val="24"/>
           <w:szCs w:val="18"/>
@@ -781,7 +794,7 @@
       </w:r>
       <w:r>
         <w:rPr>
-          <w:rFonts w:ascii="Arial" w:eastAsia="Times New Roman" w:hAnsi="Arial" w:cs="Arial"/>
+          <w:rFonts w:eastAsia="Times New Roman" w:cstheme="minorHAnsi"/>
           <w:color w:val="000000"/>
           <w:sz w:val="24"/>
           <w:szCs w:val="18"/>
@@ -791,7 +804,7 @@
       </w:r>
       <w:r>
         <w:rPr>
-          <w:rFonts w:ascii="Arial" w:eastAsia="Times New Roman" w:hAnsi="Arial" w:cs="Arial"/>
+          <w:rFonts w:eastAsia="Times New Roman" w:cstheme="minorHAnsi"/>
           <w:color w:val="000000"/>
           <w:sz w:val="24"/>
           <w:szCs w:val="18"/>
@@ -807,22 +820,23 @@
         <w:ind w:left="360"/>
         <w:jc w:val="both"/>
         <w:rPr>
-          <w:rFonts w:ascii="Arial" w:eastAsia="Times New Roman" w:hAnsi="Arial" w:cs="Arial"/>
-          <w:color w:val="000000"/>
-          <w:sz w:val="24"/>
-          <w:szCs w:val="18"/>
-          <w:lang w:val="en-AU" w:eastAsia="de-DE"/>
-        </w:rPr>
-      </w:pPr>
-      <w:r>
-        <w:rPr>
-          <w:rFonts w:ascii="Arial" w:eastAsia="Times New Roman" w:hAnsi="Arial" w:cs="Arial"/>
+          <w:rFonts w:eastAsia="Times New Roman" w:cstheme="minorHAnsi"/>
+          <w:color w:val="000000"/>
+          <w:sz w:val="24"/>
+          <w:szCs w:val="18"/>
+          <w:lang w:val="en-AU" w:eastAsia="de-DE"/>
+        </w:rPr>
+      </w:pPr>
+      <w:r>
+        <w:rPr>
+          <w:rFonts w:eastAsia="Times New Roman" w:cstheme="minorHAnsi"/>
           <w:noProof/>
           <w:color w:val="000000"/>
           <w:sz w:val="24"/>
           <w:szCs w:val="18"/>
           <w:lang w:val="en-AU" w:eastAsia="de-DE"/>
         </w:rPr>
+        <w:lastRenderedPageBreak/>
         <w:drawing>
           <wp:inline distT="0" distB="0" distL="0" distR="0" wp14:anchorId="1A88AECA" wp14:editId="42459F88">
             <wp:extent cx="3209027" cy="1805078"/>
@@ -867,7 +881,7 @@
         <w:ind w:left="360"/>
         <w:jc w:val="both"/>
         <w:rPr>
-          <w:rFonts w:ascii="Arial" w:eastAsia="Times New Roman" w:hAnsi="Arial" w:cs="Arial"/>
+          <w:rFonts w:eastAsia="Times New Roman" w:cstheme="minorHAnsi"/>
           <w:color w:val="000000"/>
           <w:sz w:val="24"/>
           <w:szCs w:val="18"/>
@@ -882,16 +896,16 @@
         <w:ind w:left="360"/>
         <w:jc w:val="both"/>
         <w:rPr>
-          <w:rFonts w:ascii="Arial" w:eastAsia="Times New Roman" w:hAnsi="Arial" w:cs="Arial"/>
-          <w:color w:val="000000"/>
-          <w:sz w:val="24"/>
-          <w:szCs w:val="18"/>
-          <w:lang w:val="en-AU" w:eastAsia="de-DE"/>
-        </w:rPr>
-      </w:pPr>
-      <w:r>
-        <w:rPr>
-          <w:rFonts w:ascii="Arial" w:eastAsia="Times New Roman" w:hAnsi="Arial" w:cs="Arial"/>
+          <w:rFonts w:eastAsia="Times New Roman" w:cstheme="minorHAnsi"/>
+          <w:color w:val="000000"/>
+          <w:sz w:val="24"/>
+          <w:szCs w:val="18"/>
+          <w:lang w:val="en-AU" w:eastAsia="de-DE"/>
+        </w:rPr>
+      </w:pPr>
+      <w:r>
+        <w:rPr>
+          <w:rFonts w:eastAsia="Times New Roman" w:cstheme="minorHAnsi"/>
           <w:color w:val="000000"/>
           <w:sz w:val="24"/>
           <w:szCs w:val="18"/>
@@ -902,7 +916,7 @@
       <w:proofErr w:type="spellStart"/>
       <w:r>
         <w:rPr>
-          <w:rFonts w:ascii="Arial" w:eastAsia="Times New Roman" w:hAnsi="Arial" w:cs="Arial"/>
+          <w:rFonts w:eastAsia="Times New Roman" w:cstheme="minorHAnsi"/>
           <w:color w:val="000000"/>
           <w:sz w:val="24"/>
           <w:szCs w:val="18"/>
@@ -913,7 +927,7 @@
       <w:proofErr w:type="spellEnd"/>
       <w:r>
         <w:rPr>
-          <w:rFonts w:ascii="Arial" w:eastAsia="Times New Roman" w:hAnsi="Arial" w:cs="Arial"/>
+          <w:rFonts w:eastAsia="Times New Roman" w:cstheme="minorHAnsi"/>
           <w:color w:val="000000"/>
           <w:sz w:val="24"/>
           <w:szCs w:val="18"/>
@@ -923,7 +937,7 @@
       </w:r>
       <w:r>
         <w:rPr>
-          <w:rFonts w:ascii="Arial" w:eastAsia="Times New Roman" w:hAnsi="Arial" w:cs="Arial"/>
+          <w:rFonts w:eastAsia="Times New Roman" w:cstheme="minorHAnsi"/>
           <w:color w:val="000000"/>
           <w:sz w:val="24"/>
           <w:szCs w:val="18"/>
@@ -933,7 +947,7 @@
       </w:r>
       <w:r>
         <w:rPr>
-          <w:rFonts w:ascii="Arial" w:eastAsia="Times New Roman" w:hAnsi="Arial" w:cs="Arial"/>
+          <w:rFonts w:eastAsia="Times New Roman" w:cstheme="minorHAnsi"/>
           <w:color w:val="000000"/>
           <w:sz w:val="24"/>
           <w:szCs w:val="18"/>
@@ -943,7 +957,7 @@
       </w:r>
       <w:r>
         <w:rPr>
-          <w:rFonts w:ascii="Arial" w:eastAsia="Times New Roman" w:hAnsi="Arial" w:cs="Arial"/>
+          <w:rFonts w:eastAsia="Times New Roman" w:cstheme="minorHAnsi"/>
           <w:color w:val="000000"/>
           <w:sz w:val="24"/>
           <w:szCs w:val="18"/>
@@ -953,7 +967,7 @@
       </w:r>
       <w:r>
         <w:rPr>
-          <w:rFonts w:ascii="Arial" w:eastAsia="Times New Roman" w:hAnsi="Arial" w:cs="Arial"/>
+          <w:rFonts w:eastAsia="Times New Roman" w:cstheme="minorHAnsi"/>
           <w:color w:val="000000"/>
           <w:sz w:val="24"/>
           <w:szCs w:val="18"/>
@@ -963,7 +977,7 @@
       </w:r>
       <w:r>
         <w:rPr>
-          <w:rFonts w:ascii="Arial" w:eastAsia="Times New Roman" w:hAnsi="Arial" w:cs="Arial"/>
+          <w:rFonts w:eastAsia="Times New Roman" w:cstheme="minorHAnsi"/>
           <w:color w:val="000000"/>
           <w:sz w:val="24"/>
           <w:szCs w:val="18"/>
@@ -973,7 +987,7 @@
       </w:r>
       <w:r>
         <w:rPr>
-          <w:rFonts w:ascii="Arial" w:eastAsia="Times New Roman" w:hAnsi="Arial" w:cs="Arial"/>
+          <w:rFonts w:eastAsia="Times New Roman" w:cstheme="minorHAnsi"/>
           <w:color w:val="000000"/>
           <w:sz w:val="24"/>
           <w:szCs w:val="18"/>
@@ -983,7 +997,7 @@
       </w:r>
       <w:r>
         <w:rPr>
-          <w:rFonts w:ascii="Arial" w:eastAsia="Times New Roman" w:hAnsi="Arial" w:cs="Arial"/>
+          <w:rFonts w:eastAsia="Times New Roman" w:cstheme="minorHAnsi"/>
           <w:color w:val="000000"/>
           <w:sz w:val="24"/>
           <w:szCs w:val="18"/>
@@ -993,7 +1007,7 @@
       </w:r>
       <w:r>
         <w:rPr>
-          <w:rFonts w:ascii="Arial" w:eastAsia="Times New Roman" w:hAnsi="Arial" w:cs="Arial"/>
+          <w:rFonts w:eastAsia="Times New Roman" w:cstheme="minorHAnsi"/>
           <w:color w:val="000000"/>
           <w:sz w:val="24"/>
           <w:szCs w:val="18"/>
@@ -1003,7 +1017,7 @@
       </w:r>
       <w:r>
         <w:rPr>
-          <w:rFonts w:ascii="Arial" w:eastAsia="Times New Roman" w:hAnsi="Arial" w:cs="Arial"/>
+          <w:rFonts w:eastAsia="Times New Roman" w:cstheme="minorHAnsi"/>
           <w:color w:val="000000"/>
           <w:sz w:val="24"/>
           <w:szCs w:val="18"/>
@@ -1018,7 +1032,7 @@
         <w:spacing w:after="0" w:line="240" w:lineRule="auto"/>
         <w:jc w:val="both"/>
         <w:rPr>
-          <w:rFonts w:ascii="Arial" w:eastAsia="Times New Roman" w:hAnsi="Arial" w:cs="Arial"/>
+          <w:rFonts w:eastAsia="Times New Roman" w:cstheme="minorHAnsi"/>
           <w:color w:val="000000"/>
           <w:sz w:val="24"/>
           <w:szCs w:val="18"/>
@@ -1033,16 +1047,16 @@
         <w:ind w:left="360"/>
         <w:jc w:val="both"/>
         <w:rPr>
-          <w:rFonts w:ascii="Arial" w:eastAsia="Times New Roman" w:hAnsi="Arial" w:cs="Arial"/>
-          <w:color w:val="000000"/>
-          <w:sz w:val="24"/>
-          <w:szCs w:val="18"/>
-          <w:lang w:val="en-AU" w:eastAsia="de-DE"/>
-        </w:rPr>
-      </w:pPr>
-      <w:r>
-        <w:rPr>
-          <w:rFonts w:ascii="Arial" w:eastAsia="Times New Roman" w:hAnsi="Arial" w:cs="Arial"/>
+          <w:rFonts w:eastAsia="Times New Roman" w:cstheme="minorHAnsi"/>
+          <w:color w:val="000000"/>
+          <w:sz w:val="24"/>
+          <w:szCs w:val="18"/>
+          <w:lang w:val="en-AU" w:eastAsia="de-DE"/>
+        </w:rPr>
+      </w:pPr>
+      <w:r>
+        <w:rPr>
+          <w:rFonts w:eastAsia="Times New Roman" w:cstheme="minorHAnsi"/>
           <w:color w:val="000000"/>
           <w:sz w:val="24"/>
           <w:szCs w:val="18"/>
@@ -1052,7 +1066,7 @@
       </w:r>
       <w:r>
         <w:rPr>
-          <w:rFonts w:ascii="Arial" w:eastAsia="Times New Roman" w:hAnsi="Arial" w:cs="Arial"/>
+          <w:rFonts w:eastAsia="Times New Roman" w:cstheme="minorHAnsi"/>
           <w:color w:val="000000"/>
           <w:sz w:val="24"/>
           <w:szCs w:val="18"/>
@@ -1062,7 +1076,7 @@
       </w:r>
       <w:r>
         <w:rPr>
-          <w:rFonts w:ascii="Arial" w:eastAsia="Times New Roman" w:hAnsi="Arial" w:cs="Arial"/>
+          <w:rFonts w:eastAsia="Times New Roman" w:cstheme="minorHAnsi"/>
           <w:color w:val="000000"/>
           <w:sz w:val="24"/>
           <w:szCs w:val="18"/>
@@ -1072,7 +1086,7 @@
       </w:r>
       <w:r>
         <w:rPr>
-          <w:rFonts w:ascii="Arial" w:eastAsia="Times New Roman" w:hAnsi="Arial" w:cs="Arial"/>
+          <w:rFonts w:eastAsia="Times New Roman" w:cstheme="minorHAnsi"/>
           <w:color w:val="000000"/>
           <w:sz w:val="24"/>
           <w:szCs w:val="18"/>
@@ -1082,7 +1096,7 @@
       </w:r>
       <w:r>
         <w:rPr>
-          <w:rFonts w:ascii="Arial" w:eastAsia="Times New Roman" w:hAnsi="Arial" w:cs="Arial"/>
+          <w:rFonts w:eastAsia="Times New Roman" w:cstheme="minorHAnsi"/>
           <w:color w:val="000000"/>
           <w:sz w:val="24"/>
           <w:szCs w:val="18"/>
@@ -1098,16 +1112,16 @@
         <w:ind w:left="360"/>
         <w:jc w:val="both"/>
         <w:rPr>
-          <w:rFonts w:ascii="Arial" w:eastAsia="Times New Roman" w:hAnsi="Arial" w:cs="Arial"/>
-          <w:color w:val="000000"/>
-          <w:sz w:val="24"/>
-          <w:szCs w:val="18"/>
-          <w:lang w:val="en-AU" w:eastAsia="de-DE"/>
-        </w:rPr>
-      </w:pPr>
-      <w:r>
-        <w:rPr>
-          <w:rFonts w:ascii="Arial" w:eastAsia="Times New Roman" w:hAnsi="Arial" w:cs="Arial"/>
+          <w:rFonts w:eastAsia="Times New Roman" w:cstheme="minorHAnsi"/>
+          <w:color w:val="000000"/>
+          <w:sz w:val="24"/>
+          <w:szCs w:val="18"/>
+          <w:lang w:val="en-AU" w:eastAsia="de-DE"/>
+        </w:rPr>
+      </w:pPr>
+      <w:r>
+        <w:rPr>
+          <w:rFonts w:eastAsia="Times New Roman" w:cstheme="minorHAnsi"/>
           <w:color w:val="000000"/>
           <w:sz w:val="24"/>
           <w:szCs w:val="18"/>
@@ -1118,7 +1132,7 @@
       <w:proofErr w:type="gramStart"/>
       <w:r>
         <w:rPr>
-          <w:rFonts w:ascii="Arial" w:eastAsia="Times New Roman" w:hAnsi="Arial" w:cs="Arial"/>
+          <w:rFonts w:eastAsia="Times New Roman" w:cstheme="minorHAnsi"/>
           <w:color w:val="000000"/>
           <w:sz w:val="24"/>
           <w:szCs w:val="18"/>
@@ -1129,7 +1143,7 @@
       <w:proofErr w:type="gramEnd"/>
       <w:r>
         <w:rPr>
-          <w:rFonts w:ascii="Arial" w:eastAsia="Times New Roman" w:hAnsi="Arial" w:cs="Arial"/>
+          <w:rFonts w:eastAsia="Times New Roman" w:cstheme="minorHAnsi"/>
           <w:color w:val="000000"/>
           <w:sz w:val="24"/>
           <w:szCs w:val="18"/>
@@ -1145,7 +1159,7 @@
         <w:ind w:left="360"/>
         <w:jc w:val="both"/>
         <w:rPr>
-          <w:rFonts w:ascii="Arial" w:eastAsia="Times New Roman" w:hAnsi="Arial" w:cs="Arial"/>
+          <w:rFonts w:eastAsia="Times New Roman" w:cstheme="minorHAnsi"/>
           <w:color w:val="000000"/>
           <w:sz w:val="24"/>
           <w:szCs w:val="18"/>
@@ -1160,15 +1174,16 @@
         <w:ind w:left="360"/>
         <w:jc w:val="both"/>
         <w:rPr>
-          <w:rFonts w:ascii="Arial" w:eastAsia="Times New Roman" w:hAnsi="Arial" w:cs="Arial"/>
-          <w:color w:val="000000"/>
-          <w:sz w:val="24"/>
-          <w:szCs w:val="18"/>
-          <w:lang w:val="en-AU" w:eastAsia="de-DE"/>
-        </w:rPr>
-      </w:pPr>
-      <w:r>
-        <w:rPr>
+          <w:rFonts w:eastAsia="Times New Roman" w:cstheme="minorHAnsi"/>
+          <w:color w:val="000000"/>
+          <w:sz w:val="24"/>
+          <w:szCs w:val="18"/>
+          <w:lang w:val="en-AU" w:eastAsia="de-DE"/>
+        </w:rPr>
+      </w:pPr>
+      <w:r>
+        <w:rPr>
+          <w:rFonts w:cstheme="minorHAnsi"/>
           <w:noProof/>
         </w:rPr>
         <w:drawing>
@@ -1228,7 +1243,7 @@
         <w:ind w:left="360"/>
         <w:jc w:val="both"/>
         <w:rPr>
-          <w:rFonts w:ascii="Arial" w:eastAsia="Times New Roman" w:hAnsi="Arial" w:cs="Arial"/>
+          <w:rFonts w:eastAsia="Times New Roman" w:cstheme="minorHAnsi"/>
           <w:color w:val="000000"/>
           <w:sz w:val="24"/>
           <w:szCs w:val="18"/>
@@ -1243,16 +1258,16 @@
         <w:ind w:left="360"/>
         <w:jc w:val="both"/>
         <w:rPr>
-          <w:rFonts w:ascii="Arial" w:eastAsia="Times New Roman" w:hAnsi="Arial" w:cs="Arial"/>
-          <w:color w:val="000000"/>
-          <w:sz w:val="24"/>
-          <w:szCs w:val="18"/>
-          <w:lang w:val="en-AU" w:eastAsia="de-DE"/>
-        </w:rPr>
-      </w:pPr>
-      <w:r>
-        <w:rPr>
-          <w:rFonts w:ascii="Arial" w:eastAsia="Times New Roman" w:hAnsi="Arial" w:cs="Arial"/>
+          <w:rFonts w:eastAsia="Times New Roman" w:cstheme="minorHAnsi"/>
+          <w:color w:val="000000"/>
+          <w:sz w:val="24"/>
+          <w:szCs w:val="18"/>
+          <w:lang w:val="en-AU" w:eastAsia="de-DE"/>
+        </w:rPr>
+      </w:pPr>
+      <w:r>
+        <w:rPr>
+          <w:rFonts w:eastAsia="Times New Roman" w:cstheme="minorHAnsi"/>
           <w:color w:val="000000"/>
           <w:sz w:val="24"/>
           <w:szCs w:val="18"/>
@@ -1268,15 +1283,13 @@
         <w:ind w:left="360"/>
         <w:jc w:val="both"/>
         <w:rPr>
-          <w:rFonts w:ascii="Arial" w:eastAsia="Times New Roman" w:hAnsi="Arial" w:cs="Arial"/>
-          <w:color w:val="000000"/>
-          <w:sz w:val="24"/>
-          <w:szCs w:val="18"/>
-          <w:lang w:val="en-AU" w:eastAsia="de-DE"/>
-        </w:rPr>
-      </w:pPr>
-      <w:bookmarkStart w:id="0" w:name="_GoBack"/>
-      <w:bookmarkEnd w:id="0"/>
+          <w:rFonts w:eastAsia="Times New Roman" w:cstheme="minorHAnsi"/>
+          <w:color w:val="000000"/>
+          <w:sz w:val="24"/>
+          <w:szCs w:val="18"/>
+          <w:lang w:val="en-AU" w:eastAsia="de-DE"/>
+        </w:rPr>
+      </w:pPr>
     </w:p>
     <w:sectPr>
       <w:pgSz w:w="11906" w:h="16838"/>

</xml_diff>

<commit_message>
Graphics and more intro
</commit_message>
<xml_diff>
--- a/Introduction.docx
+++ b/Introduction.docx
@@ -360,19 +360,7 @@
           <w:szCs w:val="18"/>
           <w:lang w:val="en-AU" w:eastAsia="de-DE"/>
         </w:rPr>
-        <w:t xml:space="preserve"> integrated multi-altcoin-mining platform being ba</w:t>
-      </w:r>
-      <w:bookmarkStart w:id="0" w:name="_GoBack"/>
-      <w:bookmarkEnd w:id="0"/>
-      <w:r>
-        <w:rPr>
-          <w:rFonts w:eastAsia="Times New Roman" w:cstheme="minorHAnsi"/>
-          <w:color w:val="000000"/>
-          <w:sz w:val="24"/>
-          <w:szCs w:val="18"/>
-          <w:lang w:val="en-AU" w:eastAsia="de-DE"/>
-        </w:rPr>
-        <w:t>sed on a $ 15m ICO.</w:t>
+        <w:t xml:space="preserve"> integrated multi-altcoin-mining platform being based on a $ 15m ICO.</w:t>
       </w:r>
     </w:p>
     <w:p>
@@ -1044,6 +1032,153 @@
       <w:pPr>
         <w:shd w:val="clear" w:color="auto" w:fill="FFFFFF"/>
         <w:spacing w:after="0" w:line="240" w:lineRule="auto"/>
+        <w:jc w:val="both"/>
+        <w:rPr>
+          <w:rFonts w:eastAsia="Times New Roman" w:cstheme="minorHAnsi"/>
+          <w:color w:val="000000"/>
+          <w:sz w:val="24"/>
+          <w:szCs w:val="18"/>
+          <w:lang w:val="en-AU" w:eastAsia="de-DE"/>
+        </w:rPr>
+      </w:pPr>
+      <w:r>
+        <w:rPr>
+          <w:rFonts w:eastAsia="Times New Roman" w:cstheme="minorHAnsi"/>
+          <w:noProof/>
+          <w:color w:val="000000"/>
+          <w:sz w:val="24"/>
+          <w:szCs w:val="18"/>
+          <w:lang w:val="en-AU" w:eastAsia="de-DE"/>
+        </w:rPr>
+        <w:drawing>
+          <wp:inline distT="0" distB="0" distL="0" distR="0">
+            <wp:extent cx="5753100" cy="5610225"/>
+            <wp:effectExtent l="0" t="0" r="0" b="9525"/>
+            <wp:docPr id="5" name="Grafik 5" descr="C:\Users\user\Downloads\Untitled Diagram (2).png"/>
+            <wp:cNvGraphicFramePr>
+              <a:graphicFrameLocks xmlns:a="http://schemas.openxmlformats.org/drawingml/2006/main" noChangeAspect="1"/>
+            </wp:cNvGraphicFramePr>
+            <a:graphic xmlns:a="http://schemas.openxmlformats.org/drawingml/2006/main">
+              <a:graphicData uri="http://schemas.openxmlformats.org/drawingml/2006/picture">
+                <pic:pic xmlns:pic="http://schemas.openxmlformats.org/drawingml/2006/picture">
+                  <pic:nvPicPr>
+                    <pic:cNvPr id="0" name="Picture 3" descr="C:\Users\user\Downloads\Untitled Diagram (2).png"/>
+                    <pic:cNvPicPr>
+                      <a:picLocks noChangeAspect="1" noChangeArrowheads="1"/>
+                    </pic:cNvPicPr>
+                  </pic:nvPicPr>
+                  <pic:blipFill>
+                    <a:blip r:embed="rId6">
+                      <a:extLst>
+                        <a:ext uri="{28A0092B-C50C-407E-A947-70E740481C1C}">
+                          <a14:useLocalDpi xmlns:a14="http://schemas.microsoft.com/office/drawing/2010/main" val="0"/>
+                        </a:ext>
+                      </a:extLst>
+                    </a:blip>
+                    <a:srcRect/>
+                    <a:stretch>
+                      <a:fillRect/>
+                    </a:stretch>
+                  </pic:blipFill>
+                  <pic:spPr bwMode="auto">
+                    <a:xfrm>
+                      <a:off x="0" y="0"/>
+                      <a:ext cx="5753100" cy="5610225"/>
+                    </a:xfrm>
+                    <a:prstGeom prst="rect">
+                      <a:avLst/>
+                    </a:prstGeom>
+                    <a:noFill/>
+                    <a:ln>
+                      <a:noFill/>
+                    </a:ln>
+                  </pic:spPr>
+                </pic:pic>
+              </a:graphicData>
+            </a:graphic>
+          </wp:inline>
+        </w:drawing>
+      </w:r>
+    </w:p>
+    <w:p>
+      <w:pPr>
+        <w:shd w:val="clear" w:color="auto" w:fill="FFFFFF"/>
+        <w:spacing w:after="0" w:line="240" w:lineRule="auto"/>
+        <w:jc w:val="both"/>
+        <w:rPr>
+          <w:rFonts w:eastAsia="Times New Roman" w:cstheme="minorHAnsi"/>
+          <w:color w:val="000000"/>
+          <w:sz w:val="24"/>
+          <w:szCs w:val="18"/>
+          <w:lang w:val="en-AU" w:eastAsia="de-DE"/>
+        </w:rPr>
+      </w:pPr>
+    </w:p>
+    <w:p>
+      <w:pPr>
+        <w:shd w:val="clear" w:color="auto" w:fill="FFFFFF"/>
+        <w:spacing w:after="0" w:line="240" w:lineRule="auto"/>
+        <w:jc w:val="both"/>
+        <w:rPr>
+          <w:rFonts w:eastAsia="Times New Roman" w:cstheme="minorHAnsi"/>
+          <w:color w:val="000000"/>
+          <w:sz w:val="24"/>
+          <w:szCs w:val="18"/>
+          <w:lang w:val="en-AU" w:eastAsia="de-DE"/>
+        </w:rPr>
+      </w:pPr>
+      <w:r>
+        <w:rPr>
+          <w:rFonts w:eastAsia="Times New Roman" w:cstheme="minorHAnsi"/>
+          <w:color w:val="000000"/>
+          <w:sz w:val="24"/>
+          <w:szCs w:val="18"/>
+          <w:lang w:val="en-AU" w:eastAsia="de-DE"/>
+        </w:rPr>
+        <w:lastRenderedPageBreak/>
+        <w:t xml:space="preserve">ODEON combines the possibilities of the three </w:t>
+      </w:r>
+      <w:proofErr w:type="gramStart"/>
+      <w:r>
+        <w:rPr>
+          <w:rFonts w:eastAsia="Times New Roman" w:cstheme="minorHAnsi"/>
+          <w:color w:val="000000"/>
+          <w:sz w:val="24"/>
+          <w:szCs w:val="18"/>
+          <w:lang w:val="en-AU" w:eastAsia="de-DE"/>
+        </w:rPr>
+        <w:t>main</w:t>
+      </w:r>
+      <w:proofErr w:type="gramEnd"/>
+      <w:r>
+        <w:rPr>
+          <w:rFonts w:eastAsia="Times New Roman" w:cstheme="minorHAnsi"/>
+          <w:color w:val="000000"/>
+          <w:sz w:val="24"/>
+          <w:szCs w:val="18"/>
+          <w:lang w:val="en-AU" w:eastAsia="de-DE"/>
+        </w:rPr>
+        <w:t xml:space="preserve"> to crypto-investment relevant factors: We offer a multi Altcoin cloud-mining platform that enables the dynamic switch between hash power and currencies.</w:t>
+      </w:r>
+    </w:p>
+    <w:p>
+      <w:pPr>
+        <w:shd w:val="clear" w:color="auto" w:fill="FFFFFF"/>
+        <w:spacing w:after="0" w:line="240" w:lineRule="auto"/>
+        <w:jc w:val="both"/>
+        <w:rPr>
+          <w:rFonts w:eastAsia="Times New Roman" w:cstheme="minorHAnsi"/>
+          <w:color w:val="000000"/>
+          <w:sz w:val="24"/>
+          <w:szCs w:val="18"/>
+          <w:lang w:val="en-AU" w:eastAsia="de-DE"/>
+        </w:rPr>
+      </w:pPr>
+    </w:p>
+    <w:p>
+      <w:pPr>
+        <w:shd w:val="clear" w:color="auto" w:fill="FFFFFF"/>
+        <w:spacing w:after="0" w:line="240" w:lineRule="auto"/>
         <w:ind w:left="360"/>
         <w:jc w:val="both"/>
         <w:rPr>
@@ -1204,7 +1339,7 @@
                     </pic:cNvPicPr>
                   </pic:nvPicPr>
                   <pic:blipFill>
-                    <a:blip r:embed="rId6" cstate="print">
+                    <a:blip r:embed="rId7" cstate="print">
                       <a:extLst>
                         <a:ext uri="{28A0092B-C50C-407E-A947-70E740481C1C}">
                           <a14:useLocalDpi xmlns:a14="http://schemas.microsoft.com/office/drawing/2010/main" val="0"/>
@@ -1290,6 +1425,450 @@
           <w:lang w:val="en-AU" w:eastAsia="de-DE"/>
         </w:rPr>
       </w:pPr>
+      <w:r>
+        <w:rPr>
+          <w:rFonts w:eastAsia="Times New Roman" w:cstheme="minorHAnsi"/>
+          <w:color w:val="000000"/>
+          <w:sz w:val="24"/>
+          <w:szCs w:val="18"/>
+          <w:lang w:val="en-AU" w:eastAsia="de-DE"/>
+        </w:rPr>
+        <w:t>For the remainder of time</w:t>
+      </w:r>
+      <w:r>
+        <w:rPr>
+          <w:rFonts w:eastAsia="Times New Roman" w:cstheme="minorHAnsi"/>
+          <w:color w:val="000000"/>
+          <w:sz w:val="24"/>
+          <w:szCs w:val="18"/>
+          <w:lang w:val="en-AU" w:eastAsia="de-DE"/>
+        </w:rPr>
+        <w:t xml:space="preserve"> using cloud mining, the </w:t>
+      </w:r>
+      <w:proofErr w:type="gramStart"/>
+      <w:r>
+        <w:rPr>
+          <w:rFonts w:eastAsia="Times New Roman" w:cstheme="minorHAnsi"/>
+          <w:color w:val="000000"/>
+          <w:sz w:val="24"/>
+          <w:szCs w:val="18"/>
+          <w:lang w:val="en-AU" w:eastAsia="de-DE"/>
+        </w:rPr>
+        <w:t>amount</w:t>
+      </w:r>
+      <w:proofErr w:type="gramEnd"/>
+      <w:r>
+        <w:rPr>
+          <w:rFonts w:eastAsia="Times New Roman" w:cstheme="minorHAnsi"/>
+          <w:color w:val="000000"/>
+          <w:sz w:val="24"/>
+          <w:szCs w:val="18"/>
+          <w:lang w:val="en-AU" w:eastAsia="de-DE"/>
+        </w:rPr>
+        <w:t xml:space="preserve"> of users that subscribe to this kind of service is expected to grow vastly.</w:t>
+      </w:r>
+    </w:p>
+    <w:p>
+      <w:pPr>
+        <w:shd w:val="clear" w:color="auto" w:fill="FFFFFF"/>
+        <w:spacing w:after="0" w:line="240" w:lineRule="auto"/>
+        <w:ind w:left="360"/>
+        <w:jc w:val="both"/>
+        <w:rPr>
+          <w:rFonts w:eastAsia="Times New Roman" w:cstheme="minorHAnsi"/>
+          <w:color w:val="000000"/>
+          <w:sz w:val="24"/>
+          <w:szCs w:val="18"/>
+          <w:lang w:val="en-AU" w:eastAsia="de-DE"/>
+        </w:rPr>
+      </w:pPr>
+    </w:p>
+    <w:p>
+      <w:pPr>
+        <w:shd w:val="clear" w:color="auto" w:fill="FFFFFF"/>
+        <w:spacing w:after="0" w:line="240" w:lineRule="auto"/>
+        <w:ind w:left="360"/>
+        <w:jc w:val="both"/>
+        <w:rPr>
+          <w:rFonts w:eastAsia="Times New Roman" w:cstheme="minorHAnsi"/>
+          <w:color w:val="000000"/>
+          <w:sz w:val="24"/>
+          <w:szCs w:val="18"/>
+          <w:lang w:val="en-AU" w:eastAsia="de-DE"/>
+        </w:rPr>
+      </w:pPr>
+      <w:r>
+        <w:rPr>
+          <w:noProof/>
+        </w:rPr>
+        <w:lastRenderedPageBreak/>
+        <w:drawing>
+          <wp:inline distT="0" distB="0" distL="0" distR="0">
+            <wp:extent cx="5760720" cy="4031967"/>
+            <wp:effectExtent l="0" t="0" r="0" b="6985"/>
+            <wp:docPr id="4" name="Grafik 4"/>
+            <wp:cNvGraphicFramePr>
+              <a:graphicFrameLocks xmlns:a="http://schemas.openxmlformats.org/drawingml/2006/main" noChangeAspect="1"/>
+            </wp:cNvGraphicFramePr>
+            <a:graphic xmlns:a="http://schemas.openxmlformats.org/drawingml/2006/main">
+              <a:graphicData uri="http://schemas.openxmlformats.org/drawingml/2006/picture">
+                <pic:pic xmlns:pic="http://schemas.openxmlformats.org/drawingml/2006/picture">
+                  <pic:nvPicPr>
+                    <pic:cNvPr id="0" name="Picture 1"/>
+                    <pic:cNvPicPr>
+                      <a:picLocks noChangeAspect="1" noChangeArrowheads="1"/>
+                    </pic:cNvPicPr>
+                  </pic:nvPicPr>
+                  <pic:blipFill>
+                    <a:blip r:embed="rId8">
+                      <a:extLst>
+                        <a:ext uri="{28A0092B-C50C-407E-A947-70E740481C1C}">
+                          <a14:useLocalDpi xmlns:a14="http://schemas.microsoft.com/office/drawing/2010/main" val="0"/>
+                        </a:ext>
+                      </a:extLst>
+                    </a:blip>
+                    <a:srcRect/>
+                    <a:stretch>
+                      <a:fillRect/>
+                    </a:stretch>
+                  </pic:blipFill>
+                  <pic:spPr bwMode="auto">
+                    <a:xfrm>
+                      <a:off x="0" y="0"/>
+                      <a:ext cx="5760720" cy="4031967"/>
+                    </a:xfrm>
+                    <a:prstGeom prst="rect">
+                      <a:avLst/>
+                    </a:prstGeom>
+                    <a:noFill/>
+                    <a:ln>
+                      <a:noFill/>
+                    </a:ln>
+                  </pic:spPr>
+                </pic:pic>
+              </a:graphicData>
+            </a:graphic>
+          </wp:inline>
+        </w:drawing>
+      </w:r>
+    </w:p>
+    <w:p>
+      <w:pPr>
+        <w:shd w:val="clear" w:color="auto" w:fill="FFFFFF"/>
+        <w:spacing w:after="0" w:line="240" w:lineRule="auto"/>
+        <w:ind w:left="360"/>
+        <w:jc w:val="both"/>
+        <w:rPr>
+          <w:rFonts w:eastAsia="Times New Roman" w:cstheme="minorHAnsi"/>
+          <w:color w:val="000000"/>
+          <w:sz w:val="24"/>
+          <w:szCs w:val="18"/>
+          <w:lang w:val="en-AU" w:eastAsia="de-DE"/>
+        </w:rPr>
+      </w:pPr>
+    </w:p>
+    <w:p>
+      <w:pPr>
+        <w:shd w:val="clear" w:color="auto" w:fill="FFFFFF"/>
+        <w:spacing w:after="0" w:line="240" w:lineRule="auto"/>
+        <w:ind w:left="360"/>
+        <w:jc w:val="both"/>
+        <w:rPr>
+          <w:rFonts w:eastAsia="Times New Roman" w:cstheme="minorHAnsi"/>
+          <w:color w:val="000000"/>
+          <w:sz w:val="24"/>
+          <w:szCs w:val="18"/>
+          <w:lang w:val="en-AU" w:eastAsia="de-DE"/>
+        </w:rPr>
+      </w:pPr>
+      <w:r>
+        <w:rPr>
+          <w:rFonts w:eastAsia="Times New Roman" w:cstheme="minorHAnsi"/>
+          <w:color w:val="000000"/>
+          <w:sz w:val="24"/>
+          <w:szCs w:val="18"/>
+          <w:lang w:val="en-AU" w:eastAsia="de-DE"/>
+        </w:rPr>
+        <w:tab/>
+        <w:t xml:space="preserve">With currently more than 6 million cloud mining users, this number is expected to grow </w:t>
+      </w:r>
+      <w:r>
+        <w:rPr>
+          <w:rFonts w:eastAsia="Times New Roman" w:cstheme="minorHAnsi"/>
+          <w:color w:val="000000"/>
+          <w:sz w:val="24"/>
+          <w:szCs w:val="18"/>
+          <w:lang w:val="en-AU" w:eastAsia="de-DE"/>
+        </w:rPr>
+        <w:tab/>
+        <w:t xml:space="preserve">to 9,5m in 2018 and even further in 2019. The only thing holding back the growing is </w:t>
+      </w:r>
+      <w:r>
+        <w:rPr>
+          <w:rFonts w:eastAsia="Times New Roman" w:cstheme="minorHAnsi"/>
+          <w:color w:val="000000"/>
+          <w:sz w:val="24"/>
+          <w:szCs w:val="18"/>
+          <w:lang w:val="en-AU" w:eastAsia="de-DE"/>
+        </w:rPr>
+        <w:tab/>
+        <w:t xml:space="preserve">the capability of building mining facilities like ours, mainly limited by the availability of </w:t>
+      </w:r>
+      <w:r>
+        <w:rPr>
+          <w:rFonts w:eastAsia="Times New Roman" w:cstheme="minorHAnsi"/>
+          <w:color w:val="000000"/>
+          <w:sz w:val="24"/>
+          <w:szCs w:val="18"/>
+          <w:lang w:val="en-AU" w:eastAsia="de-DE"/>
+        </w:rPr>
+        <w:tab/>
+        <w:t>GPUs such as AMD RX 580.</w:t>
+      </w:r>
+    </w:p>
+    <w:p>
+      <w:pPr>
+        <w:shd w:val="clear" w:color="auto" w:fill="FFFFFF"/>
+        <w:spacing w:after="0" w:line="240" w:lineRule="auto"/>
+        <w:ind w:left="360"/>
+        <w:jc w:val="both"/>
+        <w:rPr>
+          <w:rFonts w:eastAsia="Times New Roman" w:cstheme="minorHAnsi"/>
+          <w:color w:val="000000"/>
+          <w:sz w:val="24"/>
+          <w:szCs w:val="18"/>
+          <w:lang w:val="en-AU" w:eastAsia="de-DE"/>
+        </w:rPr>
+      </w:pPr>
+      <w:r>
+        <w:rPr>
+          <w:rFonts w:eastAsia="Times New Roman" w:cstheme="minorHAnsi"/>
+          <w:color w:val="000000"/>
+          <w:sz w:val="24"/>
+          <w:szCs w:val="18"/>
+          <w:lang w:val="en-AU" w:eastAsia="de-DE"/>
+        </w:rPr>
+        <w:tab/>
+        <w:t xml:space="preserve">In the following, find our proposed structure for ODEON’s </w:t>
+      </w:r>
+      <w:proofErr w:type="spellStart"/>
+      <w:r>
+        <w:rPr>
+          <w:rFonts w:eastAsia="Times New Roman" w:cstheme="minorHAnsi"/>
+          <w:color w:val="000000"/>
+          <w:sz w:val="24"/>
+          <w:szCs w:val="18"/>
+          <w:lang w:val="en-AU" w:eastAsia="de-DE"/>
+        </w:rPr>
+        <w:t>MaaS</w:t>
+      </w:r>
+      <w:proofErr w:type="spellEnd"/>
+      <w:r>
+        <w:rPr>
+          <w:rFonts w:eastAsia="Times New Roman" w:cstheme="minorHAnsi"/>
+          <w:color w:val="000000"/>
+          <w:sz w:val="24"/>
+          <w:szCs w:val="18"/>
+          <w:lang w:val="en-AU" w:eastAsia="de-DE"/>
+        </w:rPr>
+        <w:t>:</w:t>
+      </w:r>
+      <w:r>
+        <w:rPr>
+          <w:rFonts w:eastAsia="Times New Roman" w:cstheme="minorHAnsi"/>
+          <w:color w:val="000000"/>
+          <w:sz w:val="24"/>
+          <w:szCs w:val="18"/>
+          <w:lang w:val="en-AU" w:eastAsia="de-DE"/>
+        </w:rPr>
+        <w:t xml:space="preserve"> </w:t>
+      </w:r>
+    </w:p>
+    <w:p>
+      <w:pPr>
+        <w:shd w:val="clear" w:color="auto" w:fill="FFFFFF"/>
+        <w:spacing w:after="0" w:line="240" w:lineRule="auto"/>
+        <w:ind w:left="360"/>
+        <w:jc w:val="both"/>
+        <w:rPr>
+          <w:rFonts w:eastAsia="Times New Roman" w:cstheme="minorHAnsi"/>
+          <w:color w:val="000000"/>
+          <w:sz w:val="24"/>
+          <w:szCs w:val="18"/>
+          <w:lang w:val="en-AU" w:eastAsia="de-DE"/>
+        </w:rPr>
+      </w:pPr>
+    </w:p>
+    <w:p>
+      <w:pPr>
+        <w:shd w:val="clear" w:color="auto" w:fill="FFFFFF"/>
+        <w:spacing w:after="0" w:line="240" w:lineRule="auto"/>
+        <w:ind w:left="360"/>
+        <w:jc w:val="both"/>
+        <w:rPr>
+          <w:rFonts w:eastAsia="Times New Roman" w:cstheme="minorHAnsi"/>
+          <w:color w:val="000000"/>
+          <w:sz w:val="24"/>
+          <w:szCs w:val="18"/>
+          <w:lang w:val="en-AU" w:eastAsia="de-DE"/>
+        </w:rPr>
+      </w:pPr>
+    </w:p>
+    <w:p>
+      <w:pPr>
+        <w:shd w:val="clear" w:color="auto" w:fill="FFFFFF"/>
+        <w:spacing w:after="0" w:line="240" w:lineRule="auto"/>
+        <w:ind w:left="360"/>
+        <w:jc w:val="both"/>
+        <w:rPr>
+          <w:rFonts w:eastAsia="Times New Roman" w:cstheme="minorHAnsi"/>
+          <w:color w:val="000000"/>
+          <w:sz w:val="24"/>
+          <w:szCs w:val="18"/>
+          <w:lang w:val="en-AU" w:eastAsia="de-DE"/>
+        </w:rPr>
+      </w:pPr>
+      <w:r>
+        <w:rPr>
+          <w:rFonts w:eastAsia="Times New Roman" w:cstheme="minorHAnsi"/>
+          <w:noProof/>
+          <w:color w:val="000000"/>
+          <w:sz w:val="24"/>
+          <w:szCs w:val="18"/>
+          <w:lang w:val="en-AU" w:eastAsia="de-DE"/>
+        </w:rPr>
+        <w:lastRenderedPageBreak/>
+        <w:drawing>
+          <wp:inline distT="0" distB="0" distL="0" distR="0">
+            <wp:extent cx="5749925" cy="5379720"/>
+            <wp:effectExtent l="0" t="0" r="3175" b="0"/>
+            <wp:docPr id="8" name="Grafik 8" descr="C:\Users\user\Downloads\Untitled Diagram (4).png"/>
+            <wp:cNvGraphicFramePr>
+              <a:graphicFrameLocks xmlns:a="http://schemas.openxmlformats.org/drawingml/2006/main" noChangeAspect="1"/>
+            </wp:cNvGraphicFramePr>
+            <a:graphic xmlns:a="http://schemas.openxmlformats.org/drawingml/2006/main">
+              <a:graphicData uri="http://schemas.openxmlformats.org/drawingml/2006/picture">
+                <pic:pic xmlns:pic="http://schemas.openxmlformats.org/drawingml/2006/picture">
+                  <pic:nvPicPr>
+                    <pic:cNvPr id="0" name="Picture 12" descr="C:\Users\user\Downloads\Untitled Diagram (4).png"/>
+                    <pic:cNvPicPr>
+                      <a:picLocks noChangeAspect="1" noChangeArrowheads="1"/>
+                    </pic:cNvPicPr>
+                  </pic:nvPicPr>
+                  <pic:blipFill>
+                    <a:blip r:embed="rId9" cstate="print">
+                      <a:extLst>
+                        <a:ext uri="{28A0092B-C50C-407E-A947-70E740481C1C}">
+                          <a14:useLocalDpi xmlns:a14="http://schemas.microsoft.com/office/drawing/2010/main" val="0"/>
+                        </a:ext>
+                      </a:extLst>
+                    </a:blip>
+                    <a:srcRect/>
+                    <a:stretch>
+                      <a:fillRect/>
+                    </a:stretch>
+                  </pic:blipFill>
+                  <pic:spPr bwMode="auto">
+                    <a:xfrm>
+                      <a:off x="0" y="0"/>
+                      <a:ext cx="5749925" cy="5379720"/>
+                    </a:xfrm>
+                    <a:prstGeom prst="rect">
+                      <a:avLst/>
+                    </a:prstGeom>
+                    <a:noFill/>
+                    <a:ln>
+                      <a:noFill/>
+                    </a:ln>
+                  </pic:spPr>
+                </pic:pic>
+              </a:graphicData>
+            </a:graphic>
+          </wp:inline>
+        </w:drawing>
+      </w:r>
+    </w:p>
+    <w:p>
+      <w:pPr>
+        <w:shd w:val="clear" w:color="auto" w:fill="FFFFFF"/>
+        <w:spacing w:after="0" w:line="240" w:lineRule="auto"/>
+        <w:ind w:left="360"/>
+        <w:jc w:val="both"/>
+        <w:rPr>
+          <w:rFonts w:eastAsia="Times New Roman" w:cstheme="minorHAnsi"/>
+          <w:color w:val="000000"/>
+          <w:sz w:val="24"/>
+          <w:szCs w:val="18"/>
+          <w:lang w:val="en-AU" w:eastAsia="de-DE"/>
+        </w:rPr>
+      </w:pPr>
+    </w:p>
+    <w:p>
+      <w:pPr>
+        <w:shd w:val="clear" w:color="auto" w:fill="FFFFFF"/>
+        <w:spacing w:after="0" w:line="240" w:lineRule="auto"/>
+        <w:ind w:left="360"/>
+        <w:jc w:val="both"/>
+        <w:rPr>
+          <w:rFonts w:eastAsia="Times New Roman" w:cstheme="minorHAnsi"/>
+          <w:color w:val="000000"/>
+          <w:sz w:val="24"/>
+          <w:szCs w:val="18"/>
+          <w:lang w:val="en-AU" w:eastAsia="de-DE"/>
+        </w:rPr>
+      </w:pPr>
+      <w:r>
+        <w:rPr>
+          <w:rFonts w:eastAsia="Times New Roman" w:cstheme="minorHAnsi"/>
+          <w:color w:val="000000"/>
+          <w:sz w:val="24"/>
+          <w:szCs w:val="18"/>
+          <w:lang w:val="en-AU" w:eastAsia="de-DE"/>
+        </w:rPr>
+        <w:t>This structure is developed with respect to ensuring a secure and efficient, low-downtime access to servers.</w:t>
+      </w:r>
+      <w:r>
+        <w:rPr>
+          <w:rFonts w:eastAsia="Times New Roman" w:cstheme="minorHAnsi"/>
+          <w:color w:val="000000"/>
+          <w:sz w:val="24"/>
+          <w:szCs w:val="18"/>
+          <w:lang w:val="en-AU" w:eastAsia="de-DE"/>
+        </w:rPr>
+        <w:t xml:space="preserve"> Users access ODEONs services through an intuitive web-interface that is connected to the main backend server. This server aims to provide high-security reliable connections to the subservices. Requests will only be transmitted if they are good natured and the first security step will be performed here. The isolated connections to other servers protect the subsystems from malicious requests and outside attacks.</w:t>
+      </w:r>
+      <w:r>
+        <w:rPr>
+          <w:rFonts w:eastAsia="Times New Roman" w:cstheme="minorHAnsi"/>
+          <w:color w:val="000000"/>
+          <w:sz w:val="24"/>
+          <w:szCs w:val="18"/>
+          <w:lang w:val="en-AU" w:eastAsia="de-DE"/>
+        </w:rPr>
+        <w:t xml:space="preserve"> The mining facilities will be using even higher security maintained by allocated employees whose main attention will be to provide the described level of security at this single point of </w:t>
+      </w:r>
+      <w:r>
+        <w:rPr>
+          <w:rFonts w:eastAsia="Times New Roman" w:cstheme="minorHAnsi"/>
+          <w:color w:val="000000"/>
+          <w:sz w:val="24"/>
+          <w:szCs w:val="18"/>
+          <w:lang w:val="en-AU" w:eastAsia="de-DE"/>
+        </w:rPr>
+        <w:t xml:space="preserve">highest </w:t>
+      </w:r>
+      <w:bookmarkStart w:id="0" w:name="_GoBack"/>
+      <w:bookmarkEnd w:id="0"/>
+      <w:r>
+        <w:rPr>
+          <w:rFonts w:eastAsia="Times New Roman" w:cstheme="minorHAnsi"/>
+          <w:color w:val="000000"/>
+          <w:sz w:val="24"/>
+          <w:szCs w:val="18"/>
+          <w:lang w:val="en-AU" w:eastAsia="de-DE"/>
+        </w:rPr>
+        <w:t>value creation.</w:t>
+      </w:r>
     </w:p>
     <w:sectPr>
       <w:pgSz w:w="11906" w:h="16838"/>

</xml_diff>